<commit_message>
Fixed bug on resume
</commit_message>
<xml_diff>
--- a/src/pdf/Resume.docx
+++ b/src/pdf/Resume.docx
@@ -2007,8 +2007,18 @@
                 <w:sz w:val="20"/>
                 <w:szCs w:val="20"/>
               </w:rPr>
-              <w:t>Chrome DevTools</w:t>
-            </w:r>
+              <w:t xml:space="preserve">Chrome </w:t>
+            </w:r>
+            <w:proofErr w:type="spellStart"/>
+            <w:r>
+              <w:rPr>
+                <w:rFonts w:ascii="Trebuchet MS" w:eastAsia="Trebuchet MS" w:hAnsi="Trebuchet MS" w:cs="Trebuchet MS"/>
+                <w:sz w:val="20"/>
+                <w:szCs w:val="20"/>
+              </w:rPr>
+              <w:t>DevTools</w:t>
+            </w:r>
+            <w:proofErr w:type="spellEnd"/>
           </w:p>
         </w:tc>
       </w:tr>
@@ -2267,6 +2277,7 @@
                 <w:rFonts w:ascii="Trebuchet MS" w:hAnsi="Trebuchet MS"/>
               </w:rPr>
             </w:pPr>
+            <w:proofErr w:type="spellStart"/>
             <w:r>
               <w:rPr>
                 <w:rFonts w:ascii="Trebuchet MS" w:eastAsia="Verdana" w:hAnsi="Trebuchet MS" w:cs="Verdana"/>
@@ -2275,6 +2286,7 @@
               </w:rPr>
               <w:t>VeroSource</w:t>
             </w:r>
+            <w:proofErr w:type="spellEnd"/>
             <w:r>
               <w:rPr>
                 <w:rFonts w:ascii="Trebuchet MS" w:eastAsia="Verdana" w:hAnsi="Trebuchet MS" w:cs="Verdana"/>
@@ -2397,7 +2409,27 @@
           <w:szCs w:val="20"/>
           <w:shd w:val="clear" w:color="auto" w:fill="FFFFFF"/>
         </w:rPr>
-        <w:t>Writing reusable React.js components with JSX (Javascript &amp; HTML5).</w:t>
+        <w:t>Writing reusable React.js components with JSX (</w:t>
+      </w:r>
+      <w:proofErr w:type="spellStart"/>
+      <w:r>
+        <w:rPr>
+          <w:rFonts w:ascii="Trebuchet MS" w:hAnsi="Trebuchet MS" w:cs="Segoe UI"/>
+          <w:sz w:val="20"/>
+          <w:szCs w:val="20"/>
+          <w:shd w:val="clear" w:color="auto" w:fill="FFFFFF"/>
+        </w:rPr>
+        <w:t>Javascript</w:t>
+      </w:r>
+      <w:proofErr w:type="spellEnd"/>
+      <w:r>
+        <w:rPr>
+          <w:rFonts w:ascii="Trebuchet MS" w:hAnsi="Trebuchet MS" w:cs="Segoe UI"/>
+          <w:sz w:val="20"/>
+          <w:szCs w:val="20"/>
+          <w:shd w:val="clear" w:color="auto" w:fill="FFFFFF"/>
+        </w:rPr>
+        <w:t xml:space="preserve"> &amp; HTML5).</w:t>
       </w:r>
     </w:p>
     <w:p>
@@ -2513,7 +2545,27 @@
           <w:szCs w:val="20"/>
           <w:shd w:val="clear" w:color="auto" w:fill="FFFFFF"/>
         </w:rPr>
-        <w:t xml:space="preserve">Developing in an agile environment using VSCode, postman, </w:t>
+        <w:t xml:space="preserve">Developing in an agile environment using </w:t>
+      </w:r>
+      <w:proofErr w:type="spellStart"/>
+      <w:r>
+        <w:rPr>
+          <w:rFonts w:ascii="Trebuchet MS" w:hAnsi="Trebuchet MS" w:cs="Segoe UI"/>
+          <w:sz w:val="20"/>
+          <w:szCs w:val="20"/>
+          <w:shd w:val="clear" w:color="auto" w:fill="FFFFFF"/>
+        </w:rPr>
+        <w:t>VSCode</w:t>
+      </w:r>
+      <w:proofErr w:type="spellEnd"/>
+      <w:r>
+        <w:rPr>
+          <w:rFonts w:ascii="Trebuchet MS" w:hAnsi="Trebuchet MS" w:cs="Segoe UI"/>
+          <w:sz w:val="20"/>
+          <w:szCs w:val="20"/>
+          <w:shd w:val="clear" w:color="auto" w:fill="FFFFFF"/>
+        </w:rPr>
+        <w:t xml:space="preserve">, postman, </w:t>
       </w:r>
       <w:r>
         <w:rPr>
@@ -3302,7 +3354,7 @@
           </mc:Choice>
           <mc:Fallback>
             <w:pict>
-              <v:line w14:anchorId="1CCB2F62" id="Shape 3" o:spid="_x0000_s1026" style="position:absolute;z-index:-251659776;visibility:visible;mso-wrap-style:square;mso-wrap-distance-left:9pt;mso-wrap-distance-top:0;mso-wrap-distance-right:9pt;mso-wrap-distance-bottom:0;mso-position-horizontal:absolute;mso-position-horizontal-relative:text;mso-position-vertical:absolute;mso-position-vertical-relative:text" from="-4.6pt,2.55pt" to="203.8pt,2.55pt" o:gfxdata="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" o:allowincell="f" filled="t" strokeweight=".5pt">
+              <v:line w14:anchorId="2AB864B9" id="Shape 3" o:spid="_x0000_s1026" style="position:absolute;z-index:-251659776;visibility:visible;mso-wrap-style:square;mso-wrap-distance-left:9pt;mso-wrap-distance-top:0;mso-wrap-distance-right:9pt;mso-wrap-distance-bottom:0;mso-position-horizontal:absolute;mso-position-horizontal-relative:text;mso-position-vertical:absolute;mso-position-vertical-relative:text" from="-4.6pt,2.55pt" to="203.8pt,2.55pt" o:gfxdata="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" o:allowincell="f" filled="t" strokeweight=".5pt">
                 <v:stroke joinstyle="miter"/>
                 <o:lock v:ext="edit" shapetype="f"/>
               </v:line>
@@ -3580,8 +3632,9 @@
         <w:spacing w:line="237" w:lineRule="auto"/>
         <w:ind w:left="80" w:right="940"/>
         <w:rPr>
-          <w:sz w:val="20"/>
-          <w:szCs w:val="20"/>
+          <w:rFonts w:ascii="Trebuchet MS" w:eastAsia="Trebuchet MS" w:hAnsi="Trebuchet MS" w:cs="Trebuchet MS"/>
+          <w:b/>
+          <w:bCs/>
         </w:rPr>
       </w:pPr>
       <w:r>
@@ -3668,6 +3721,7 @@
         <w:t xml:space="preserve">, </w:t>
       </w:r>
       <w:hyperlink r:id="rId9">
+        <w:proofErr w:type="spellStart"/>
         <w:r>
           <w:rPr>
             <w:rFonts w:ascii="Trebuchet MS" w:eastAsia="Verdana" w:hAnsi="Trebuchet MS" w:cs="Verdana"/>
@@ -3678,6 +3732,7 @@
           </w:rPr>
           <w:t>PlayStore</w:t>
         </w:r>
+        <w:proofErr w:type="spellEnd"/>
       </w:hyperlink>
     </w:p>
     <w:p>
@@ -3709,15 +3764,7 @@
           <w:b/>
           <w:bCs/>
         </w:rPr>
-        <w:t>Campus Gym Data Analytics</w:t>
-      </w:r>
-      <w:r>
-        <w:rPr>
-          <w:rFonts w:ascii="Trebuchet MS" w:eastAsia="Trebuchet MS" w:hAnsi="Trebuchet MS" w:cs="Trebuchet MS"/>
-          <w:b/>
-          <w:bCs/>
-        </w:rPr>
-        <w:t>:</w:t>
+        <w:t>Campus Gym Data Analytics:</w:t>
       </w:r>
     </w:p>
     <w:p>
@@ -3824,6 +3871,7 @@
           <w:szCs w:val="20"/>
         </w:rPr>
       </w:pPr>
+      <w:proofErr w:type="spellStart"/>
       <w:r>
         <w:rPr>
           <w:rFonts w:ascii="Trebuchet MS" w:eastAsia="Trebuchet MS" w:hAnsi="Trebuchet MS" w:cs="Trebuchet MS"/>
@@ -3832,6 +3880,7 @@
         </w:rPr>
         <w:t>RunSmart</w:t>
       </w:r>
+      <w:proofErr w:type="spellEnd"/>
       <w:r>
         <w:rPr>
           <w:rFonts w:ascii="Trebuchet MS" w:eastAsia="Trebuchet MS" w:hAnsi="Trebuchet MS" w:cs="Trebuchet MS"/>
@@ -3925,6 +3974,7 @@
         <w:t xml:space="preserve">, </w:t>
       </w:r>
       <w:hyperlink r:id="rId12">
+        <w:proofErr w:type="spellStart"/>
         <w:r>
           <w:rPr>
             <w:rFonts w:ascii="Trebuchet MS" w:eastAsia="Verdana" w:hAnsi="Trebuchet MS" w:cs="Verdana"/>
@@ -3935,6 +3985,7 @@
           </w:rPr>
           <w:t>PlayStore</w:t>
         </w:r>
+        <w:proofErr w:type="spellEnd"/>
       </w:hyperlink>
     </w:p>
     <w:p>
@@ -4036,7 +4087,7 @@
           </mc:Choice>
           <mc:Fallback>
             <w:pict>
-              <v:line w14:anchorId="2D3B763D" id="Shape 4" o:spid="_x0000_s1026" style="position:absolute;z-index:-251658752;visibility:visible;mso-wrap-style:square;mso-wrap-distance-left:9pt;mso-wrap-distance-top:0;mso-wrap-distance-right:9pt;mso-wrap-distance-bottom:0;mso-position-horizontal:absolute;mso-position-horizontal-relative:text;mso-position-vertical:absolute;mso-position-vertical-relative:text" from="-4.6pt,5.2pt" to="200.25pt,5.2pt" o:gfxdata="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" o:allowincell="f" filled="t" strokeweight=".5pt">
+              <v:line w14:anchorId="3221E21B" id="Shape 4" o:spid="_x0000_s1026" style="position:absolute;z-index:-251658752;visibility:visible;mso-wrap-style:square;mso-wrap-distance-left:9pt;mso-wrap-distance-top:0;mso-wrap-distance-right:9pt;mso-wrap-distance-bottom:0;mso-position-horizontal:absolute;mso-position-horizontal-relative:text;mso-position-vertical:absolute;mso-position-vertical-relative:text" from="-4.6pt,5.2pt" to="200.25pt,5.2pt" o:gfxdata="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" o:allowincell="f" filled="t" strokeweight=".5pt">
                 <v:stroke joinstyle="miter"/>
                 <o:lock v:ext="edit" shapetype="f"/>
               </v:line>
@@ -4390,7 +4441,7 @@
           </mc:Choice>
           <mc:Fallback>
             <w:pict>
-              <v:line w14:anchorId="6A7A5A34" id="Shape 2" o:spid="_x0000_s1026" style="position:absolute;z-index:-251653632;visibility:visible;mso-wrap-style:square;mso-wrap-distance-left:9pt;mso-wrap-distance-top:0;mso-wrap-distance-right:9pt;mso-wrap-distance-bottom:0;mso-position-horizontal:absolute;mso-position-horizontal-relative:text;mso-position-vertical:absolute;mso-position-vertical-relative:text" from="-4.35pt,5.35pt" to="204.15pt,5.35pt" o:gfxdata="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" o:allowincell="f" filled="t" strokeweight=".5pt">
+              <v:line w14:anchorId="5BDF5DEA" id="Shape 2" o:spid="_x0000_s1026" style="position:absolute;z-index:-251653632;visibility:visible;mso-wrap-style:square;mso-wrap-distance-left:9pt;mso-wrap-distance-top:0;mso-wrap-distance-right:9pt;mso-wrap-distance-bottom:0;mso-position-horizontal:absolute;mso-position-horizontal-relative:text;mso-position-vertical:absolute;mso-position-vertical-relative:text" from="-4.35pt,5.35pt" to="204.15pt,5.35pt" o:gfxdata="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" o:allowincell="f" filled="t" strokeweight=".5pt">
                 <v:stroke joinstyle="miter"/>
                 <o:lock v:ext="edit" shapetype="f"/>
               </v:line>

</xml_diff>